<commit_message>
Co-authored-by: GioFriso <GioFriso@users.noreply.github.com> Co-authored-by: FrancescoAgostiniUnipd <FrancescoAgostiniUnipd@users.noreply.github.com>
Completed the readme and all the test
</commit_message>
<xml_diff>
--- a/Homework_3/Assignment/Filled TableHW3.docx
+++ b/Homework_3/Assignment/Filled TableHW3.docx
@@ -1,6 +1,6 @@
 
 <file path=word/document.xml><?xml version="1.0" encoding="utf-8"?>
-<w:document xmlns:wpc="http://schemas.microsoft.com/office/word/2010/wordprocessingCanvas" xmlns:cx="http://schemas.microsoft.com/office/drawing/2014/chartex" xmlns:cx1="http://schemas.microsoft.com/office/drawing/2015/9/8/chartex" xmlns:cx2="http://schemas.microsoft.com/office/drawing/2015/10/21/chartex" xmlns:cx3="http://schemas.microsoft.com/office/drawing/2016/5/9/chartex" xmlns:cx4="http://schemas.microsoft.com/office/drawing/2016/5/10/chartex" xmlns:cx5="http://schemas.microsoft.com/office/drawing/2016/5/11/chartex" xmlns:cx6="http://schemas.microsoft.com/office/drawing/2016/5/12/chartex" xmlns:cx7="http://schemas.microsoft.com/office/drawing/2016/5/13/chartex" xmlns:cx8="http://schemas.microsoft.com/office/drawing/2016/5/14/chartex" xmlns:mc="http://schemas.openxmlformats.org/markup-compatibility/2006" xmlns:aink="http://schemas.microsoft.com/office/drawing/2016/ink" xmlns:am3d="http://schemas.microsoft.com/office/drawing/2017/model3d" xmlns:o="urn:schemas-microsoft-com:office:office" xmlns:oel="http://schemas.microsoft.com/office/2019/extlst" xmlns:r="http://schemas.openxmlformats.org/officeDocument/2006/relationships" xmlns:m="http://schemas.openxmlformats.org/officeDocument/2006/math" xmlns:v="urn:schemas-microsoft-com:vml" xmlns:wp14="http://schemas.microsoft.com/office/word/2010/wordprocessingDrawing" xmlns:wp="http://schemas.openxmlformats.org/drawingml/2006/wordprocessingDrawing" xmlns:w10="urn:schemas-microsoft-com:office:word" xmlns:w="http://schemas.openxmlformats.org/wordprocessingml/2006/main" xmlns:w14="http://schemas.microsoft.com/office/word/2010/wordml" xmlns:w15="http://schemas.microsoft.com/office/word/2012/wordml" xmlns:w16cex="http://schemas.microsoft.com/office/word/2018/wordml/cex" xmlns:w16cid="http://schemas.microsoft.com/office/word/2016/wordml/cid" xmlns:w16="http://schemas.microsoft.com/office/word/2018/wordml" xmlns:w16sdtdh="http://schemas.microsoft.com/office/word/2020/wordml/sdtdatahash" xmlns:w16se="http://schemas.microsoft.com/office/word/2015/wordml/symex" xmlns:wpg="http://schemas.microsoft.com/office/word/2010/wordprocessingGroup" xmlns:wpi="http://schemas.microsoft.com/office/word/2010/wordprocessingInk" xmlns:wne="http://schemas.microsoft.com/office/word/2006/wordml" xmlns:wps="http://schemas.microsoft.com/office/word/2010/wordprocessingShape" mc:Ignorable="w14 w15 w16se w16cid w16 w16cex w16sdtdh wp14">
+<w:document xmlns:wpc="http://schemas.microsoft.com/office/word/2010/wordprocessingCanvas" xmlns:cx="http://schemas.microsoft.com/office/drawing/2014/chartex" xmlns:cx1="http://schemas.microsoft.com/office/drawing/2015/9/8/chartex" xmlns:cx2="http://schemas.microsoft.com/office/drawing/2015/10/21/chartex" xmlns:cx3="http://schemas.microsoft.com/office/drawing/2016/5/9/chartex" xmlns:cx4="http://schemas.microsoft.com/office/drawing/2016/5/10/chartex" xmlns:cx5="http://schemas.microsoft.com/office/drawing/2016/5/11/chartex" xmlns:cx6="http://schemas.microsoft.com/office/drawing/2016/5/12/chartex" xmlns:cx7="http://schemas.microsoft.com/office/drawing/2016/5/13/chartex" xmlns:cx8="http://schemas.microsoft.com/office/drawing/2016/5/14/chartex" xmlns:mc="http://schemas.openxmlformats.org/markup-compatibility/2006" xmlns:aink="http://schemas.microsoft.com/office/drawing/2016/ink" xmlns:am3d="http://schemas.microsoft.com/office/drawing/2017/model3d" xmlns:o="urn:schemas-microsoft-com:office:office" xmlns:oel="http://schemas.microsoft.com/office/2019/extlst" xmlns:r="http://schemas.openxmlformats.org/officeDocument/2006/relationships" xmlns:m="http://schemas.openxmlformats.org/officeDocument/2006/math" xmlns:v="urn:schemas-microsoft-com:vml" xmlns:wp14="http://schemas.microsoft.com/office/word/2010/wordprocessingDrawing" xmlns:wp="http://schemas.openxmlformats.org/drawingml/2006/wordprocessingDrawing" xmlns:w10="urn:schemas-microsoft-com:office:word" xmlns:w="http://schemas.openxmlformats.org/wordprocessingml/2006/main" xmlns:w14="http://schemas.microsoft.com/office/word/2010/wordml" xmlns:w15="http://schemas.microsoft.com/office/word/2012/wordml" xmlns:w16cex="http://schemas.microsoft.com/office/word/2018/wordml/cex" xmlns:w16cid="http://schemas.microsoft.com/office/word/2016/wordml/cid" xmlns:w16="http://schemas.microsoft.com/office/word/2018/wordml" xmlns:w16du="http://schemas.microsoft.com/office/word/2023/wordml/word16du" xmlns:w16sdtdh="http://schemas.microsoft.com/office/word/2020/wordml/sdtdatahash" xmlns:w16se="http://schemas.microsoft.com/office/word/2015/wordml/symex" xmlns:wpg="http://schemas.microsoft.com/office/word/2010/wordprocessingGroup" xmlns:wpi="http://schemas.microsoft.com/office/word/2010/wordprocessingInk" xmlns:wne="http://schemas.microsoft.com/office/word/2006/wordml" xmlns:wps="http://schemas.microsoft.com/office/word/2010/wordprocessingShape" mc:Ignorable="w14 w15 w16se w16cid w16 w16cex w16sdtdh w16du wp14">
   <w:body>
     <w:p>
       <w:pPr>
@@ -27,7 +27,7 @@
           <w:szCs w:val="20"/>
           <w:lang w:val="en-US"/>
         </w:rPr>
-        <w:t>fill in your group number</w:t>
+        <w:t>016</w:t>
       </w:r>
     </w:p>
     <w:p>
@@ -36,7 +36,6 @@
           <w:color w:val="FF0000"/>
           <w:sz w:val="20"/>
           <w:szCs w:val="20"/>
-          <w:lang w:val="en-US"/>
         </w:rPr>
       </w:pPr>
       <w:r>
@@ -44,7 +43,6 @@
           <w:b/>
           <w:sz w:val="20"/>
           <w:szCs w:val="20"/>
-          <w:lang w:val="en-US"/>
         </w:rPr>
         <w:t>GROUP</w:t>
       </w:r>
@@ -53,7 +51,6 @@
           <w:b/>
           <w:sz w:val="20"/>
           <w:szCs w:val="20"/>
-          <w:lang w:val="en-US"/>
         </w:rPr>
         <w:t xml:space="preserve"> MEMBERS: </w:t>
       </w:r>
@@ -62,9 +59,16 @@
           <w:color w:val="FF0000"/>
           <w:sz w:val="20"/>
           <w:szCs w:val="20"/>
-          <w:lang w:val="en-US"/>
-        </w:rPr>
-        <w:t>fill in your group members</w:t>
+        </w:rPr>
+        <w:t>Francesco Agostini, Giova</w:t>
+      </w:r>
+      <w:r>
+        <w:rPr>
+          <w:color w:val="FF0000"/>
+          <w:sz w:val="20"/>
+          <w:szCs w:val="20"/>
+        </w:rPr>
+        <w:t>nni Friso, Andrea Pietrobon</w:t>
       </w:r>
     </w:p>
     <w:p>
@@ -390,7 +394,7 @@
     </w:p>
     <w:tbl>
       <w:tblPr>
-        <w:tblStyle w:val="TableGrid"/>
+        <w:tblStyle w:val="Grigliatabella"/>
         <w:tblW w:w="9628" w:type="dxa"/>
         <w:tblLayout w:type="fixed"/>
         <w:tblLook w:val="04A0" w:firstRow="1" w:lastRow="0" w:firstColumn="1" w:lastColumn="0" w:noHBand="0" w:noVBand="1"/>
@@ -917,15 +921,16 @@
           </w:tcPr>
           <w:p>
             <w:pPr>
-              <w:rPr>
-                <w:lang w:val="en-US"/>
-              </w:rPr>
-            </w:pPr>
-            <w:r>
-              <w:rPr>
-                <w:lang w:val="en-US"/>
-              </w:rPr>
-              <w:t xml:space="preserve"> </w:t>
+              <w:jc w:val="center"/>
+              <w:rPr>
+                <w:lang w:val="en-US"/>
+              </w:rPr>
+            </w:pPr>
+            <w:r>
+              <w:rPr>
+                <w:lang w:val="en-US"/>
+              </w:rPr>
+              <w:t>11</w:t>
             </w:r>
           </w:p>
         </w:tc>
@@ -935,10 +940,17 @@
           </w:tcPr>
           <w:p>
             <w:pPr>
-              <w:rPr>
-                <w:lang w:val="en-US"/>
-              </w:rPr>
-            </w:pPr>
+              <w:jc w:val="center"/>
+              <w:rPr>
+                <w:lang w:val="en-US"/>
+              </w:rPr>
+            </w:pPr>
+            <w:r>
+              <w:rPr>
+                <w:lang w:val="en-US"/>
+              </w:rPr>
+              <w:t>7</w:t>
+            </w:r>
           </w:p>
         </w:tc>
         <w:tc>
@@ -947,10 +959,17 @@
           </w:tcPr>
           <w:p>
             <w:pPr>
-              <w:rPr>
-                <w:lang w:val="en-US"/>
-              </w:rPr>
-            </w:pPr>
+              <w:jc w:val="center"/>
+              <w:rPr>
+                <w:lang w:val="en-US"/>
+              </w:rPr>
+            </w:pPr>
+            <w:r>
+              <w:rPr>
+                <w:lang w:val="en-US"/>
+              </w:rPr>
+              <w:t>12</w:t>
+            </w:r>
           </w:p>
         </w:tc>
         <w:tc>
@@ -959,10 +978,17 @@
           </w:tcPr>
           <w:p>
             <w:pPr>
-              <w:rPr>
-                <w:lang w:val="en-US"/>
-              </w:rPr>
-            </w:pPr>
+              <w:jc w:val="center"/>
+              <w:rPr>
+                <w:lang w:val="en-US"/>
+              </w:rPr>
+            </w:pPr>
+            <w:r>
+              <w:rPr>
+                <w:lang w:val="en-US"/>
+              </w:rPr>
+              <w:t>8</w:t>
+            </w:r>
           </w:p>
         </w:tc>
         <w:tc>
@@ -971,10 +997,17 @@
           </w:tcPr>
           <w:p>
             <w:pPr>
-              <w:rPr>
-                <w:lang w:val="en-US"/>
-              </w:rPr>
-            </w:pPr>
+              <w:jc w:val="center"/>
+              <w:rPr>
+                <w:lang w:val="en-US"/>
+              </w:rPr>
+            </w:pPr>
+            <w:r>
+              <w:rPr>
+                <w:lang w:val="en-US"/>
+              </w:rPr>
+              <w:t>10</w:t>
+            </w:r>
           </w:p>
         </w:tc>
         <w:tc>
@@ -984,10 +1017,17 @@
           </w:tcPr>
           <w:p>
             <w:pPr>
-              <w:rPr>
-                <w:lang w:val="en-US"/>
-              </w:rPr>
-            </w:pPr>
+              <w:jc w:val="center"/>
+              <w:rPr>
+                <w:lang w:val="en-US"/>
+              </w:rPr>
+            </w:pPr>
+            <w:r>
+              <w:rPr>
+                <w:lang w:val="en-US"/>
+              </w:rPr>
+              <w:t>8</w:t>
+            </w:r>
           </w:p>
         </w:tc>
         <w:tc>
@@ -996,15 +1036,16 @@
           </w:tcPr>
           <w:p>
             <w:pPr>
-              <w:rPr>
-                <w:lang w:val="en-US"/>
-              </w:rPr>
-            </w:pPr>
-            <w:r>
-              <w:rPr>
-                <w:lang w:val="en-US"/>
-              </w:rPr>
-              <w:t xml:space="preserve"> </w:t>
+              <w:jc w:val="center"/>
+              <w:rPr>
+                <w:lang w:val="en-US"/>
+              </w:rPr>
+            </w:pPr>
+            <w:r>
+              <w:rPr>
+                <w:lang w:val="en-US"/>
+              </w:rPr>
+              <w:t>11</w:t>
             </w:r>
           </w:p>
         </w:tc>
@@ -1014,10 +1055,17 @@
           </w:tcPr>
           <w:p>
             <w:pPr>
-              <w:rPr>
-                <w:lang w:val="en-US"/>
-              </w:rPr>
-            </w:pPr>
+              <w:jc w:val="center"/>
+              <w:rPr>
+                <w:lang w:val="en-US"/>
+              </w:rPr>
+            </w:pPr>
+            <w:r>
+              <w:rPr>
+                <w:lang w:val="en-US"/>
+              </w:rPr>
+              <w:t>7.67</w:t>
+            </w:r>
           </w:p>
         </w:tc>
       </w:tr>
@@ -1050,15 +1098,16 @@
           </w:tcPr>
           <w:p>
             <w:pPr>
-              <w:rPr>
-                <w:lang w:val="en-US"/>
-              </w:rPr>
-            </w:pPr>
-            <w:r>
-              <w:rPr>
-                <w:lang w:val="en-US"/>
-              </w:rPr>
-              <w:t xml:space="preserve"> </w:t>
+              <w:jc w:val="center"/>
+              <w:rPr>
+                <w:lang w:val="en-US"/>
+              </w:rPr>
+            </w:pPr>
+            <w:r>
+              <w:rPr>
+                <w:lang w:val="en-US"/>
+              </w:rPr>
+              <w:t>12</w:t>
             </w:r>
           </w:p>
         </w:tc>
@@ -1068,10 +1117,17 @@
           </w:tcPr>
           <w:p>
             <w:pPr>
-              <w:rPr>
-                <w:lang w:val="en-US"/>
-              </w:rPr>
-            </w:pPr>
+              <w:jc w:val="center"/>
+              <w:rPr>
+                <w:lang w:val="en-US"/>
+              </w:rPr>
+            </w:pPr>
+            <w:r>
+              <w:rPr>
+                <w:lang w:val="en-US"/>
+              </w:rPr>
+              <w:t>7</w:t>
+            </w:r>
           </w:p>
         </w:tc>
         <w:tc>
@@ -1080,10 +1136,17 @@
           </w:tcPr>
           <w:p>
             <w:pPr>
-              <w:rPr>
-                <w:lang w:val="en-US"/>
-              </w:rPr>
-            </w:pPr>
+              <w:jc w:val="center"/>
+              <w:rPr>
+                <w:lang w:val="en-US"/>
+              </w:rPr>
+            </w:pPr>
+            <w:r>
+              <w:rPr>
+                <w:lang w:val="en-US"/>
+              </w:rPr>
+              <w:t>14</w:t>
+            </w:r>
           </w:p>
         </w:tc>
         <w:tc>
@@ -1092,10 +1155,17 @@
           </w:tcPr>
           <w:p>
             <w:pPr>
-              <w:rPr>
-                <w:lang w:val="en-US"/>
-              </w:rPr>
-            </w:pPr>
+              <w:jc w:val="center"/>
+              <w:rPr>
+                <w:lang w:val="en-US"/>
+              </w:rPr>
+            </w:pPr>
+            <w:r>
+              <w:rPr>
+                <w:lang w:val="en-US"/>
+              </w:rPr>
+              <w:t>8</w:t>
+            </w:r>
           </w:p>
         </w:tc>
         <w:tc>
@@ -1104,10 +1174,17 @@
           </w:tcPr>
           <w:p>
             <w:pPr>
-              <w:rPr>
-                <w:lang w:val="en-US"/>
-              </w:rPr>
-            </w:pPr>
+              <w:jc w:val="center"/>
+              <w:rPr>
+                <w:lang w:val="en-US"/>
+              </w:rPr>
+            </w:pPr>
+            <w:r>
+              <w:rPr>
+                <w:lang w:val="en-US"/>
+              </w:rPr>
+              <w:t>10</w:t>
+            </w:r>
           </w:p>
         </w:tc>
         <w:tc>
@@ -1117,10 +1194,17 @@
           </w:tcPr>
           <w:p>
             <w:pPr>
-              <w:rPr>
-                <w:lang w:val="en-US"/>
-              </w:rPr>
-            </w:pPr>
+              <w:jc w:val="center"/>
+              <w:rPr>
+                <w:lang w:val="en-US"/>
+              </w:rPr>
+            </w:pPr>
+            <w:r>
+              <w:rPr>
+                <w:lang w:val="en-US"/>
+              </w:rPr>
+              <w:t>7</w:t>
+            </w:r>
           </w:p>
         </w:tc>
         <w:tc>
@@ -1129,15 +1213,16 @@
           </w:tcPr>
           <w:p>
             <w:pPr>
-              <w:rPr>
-                <w:lang w:val="en-US"/>
-              </w:rPr>
-            </w:pPr>
-            <w:r>
-              <w:rPr>
-                <w:lang w:val="en-US"/>
-              </w:rPr>
-              <w:t xml:space="preserve"> </w:t>
+              <w:jc w:val="center"/>
+              <w:rPr>
+                <w:lang w:val="en-US"/>
+              </w:rPr>
+            </w:pPr>
+            <w:r>
+              <w:rPr>
+                <w:lang w:val="en-US"/>
+              </w:rPr>
+              <w:t>12</w:t>
             </w:r>
           </w:p>
         </w:tc>
@@ -1147,15 +1232,16 @@
           </w:tcPr>
           <w:p>
             <w:pPr>
-              <w:rPr>
-                <w:lang w:val="en-US"/>
-              </w:rPr>
-            </w:pPr>
-            <w:r>
-              <w:rPr>
-                <w:lang w:val="en-US"/>
-              </w:rPr>
-              <w:t xml:space="preserve"> </w:t>
+              <w:jc w:val="center"/>
+              <w:rPr>
+                <w:lang w:val="en-US"/>
+              </w:rPr>
+            </w:pPr>
+            <w:r>
+              <w:rPr>
+                <w:lang w:val="en-US"/>
+              </w:rPr>
+              <w:t>7.33</w:t>
             </w:r>
           </w:p>
         </w:tc>
@@ -1189,15 +1275,16 @@
           </w:tcPr>
           <w:p>
             <w:pPr>
-              <w:rPr>
-                <w:lang w:val="en-US"/>
-              </w:rPr>
-            </w:pPr>
-            <w:r>
-              <w:rPr>
-                <w:lang w:val="en-US"/>
-              </w:rPr>
-              <w:t xml:space="preserve"> </w:t>
+              <w:jc w:val="center"/>
+              <w:rPr>
+                <w:lang w:val="en-US"/>
+              </w:rPr>
+            </w:pPr>
+            <w:r>
+              <w:rPr>
+                <w:lang w:val="en-US"/>
+              </w:rPr>
+              <w:t>13</w:t>
             </w:r>
           </w:p>
         </w:tc>
@@ -1207,10 +1294,17 @@
           </w:tcPr>
           <w:p>
             <w:pPr>
-              <w:rPr>
-                <w:lang w:val="en-US"/>
-              </w:rPr>
-            </w:pPr>
+              <w:jc w:val="center"/>
+              <w:rPr>
+                <w:lang w:val="en-US"/>
+              </w:rPr>
+            </w:pPr>
+            <w:r>
+              <w:rPr>
+                <w:lang w:val="en-US"/>
+              </w:rPr>
+              <w:t>9</w:t>
+            </w:r>
           </w:p>
         </w:tc>
         <w:tc>
@@ -1219,10 +1313,17 @@
           </w:tcPr>
           <w:p>
             <w:pPr>
-              <w:rPr>
-                <w:lang w:val="en-US"/>
-              </w:rPr>
-            </w:pPr>
+              <w:jc w:val="center"/>
+              <w:rPr>
+                <w:lang w:val="en-US"/>
+              </w:rPr>
+            </w:pPr>
+            <w:r>
+              <w:rPr>
+                <w:lang w:val="en-US"/>
+              </w:rPr>
+              <w:t>14</w:t>
+            </w:r>
           </w:p>
         </w:tc>
         <w:tc>
@@ -1231,10 +1332,17 @@
           </w:tcPr>
           <w:p>
             <w:pPr>
-              <w:rPr>
-                <w:lang w:val="en-US"/>
-              </w:rPr>
-            </w:pPr>
+              <w:jc w:val="center"/>
+              <w:rPr>
+                <w:lang w:val="en-US"/>
+              </w:rPr>
+            </w:pPr>
+            <w:r>
+              <w:rPr>
+                <w:lang w:val="en-US"/>
+              </w:rPr>
+              <w:t>7</w:t>
+            </w:r>
           </w:p>
         </w:tc>
         <w:tc>
@@ -1243,10 +1351,17 @@
           </w:tcPr>
           <w:p>
             <w:pPr>
-              <w:rPr>
-                <w:lang w:val="en-US"/>
-              </w:rPr>
-            </w:pPr>
+              <w:jc w:val="center"/>
+              <w:rPr>
+                <w:lang w:val="en-US"/>
+              </w:rPr>
+            </w:pPr>
+            <w:r>
+              <w:rPr>
+                <w:lang w:val="en-US"/>
+              </w:rPr>
+              <w:t>9</w:t>
+            </w:r>
           </w:p>
         </w:tc>
         <w:tc>
@@ -1256,10 +1371,17 @@
           </w:tcPr>
           <w:p>
             <w:pPr>
-              <w:rPr>
-                <w:lang w:val="en-US"/>
-              </w:rPr>
-            </w:pPr>
+              <w:jc w:val="center"/>
+              <w:rPr>
+                <w:lang w:val="en-US"/>
+              </w:rPr>
+            </w:pPr>
+            <w:r>
+              <w:rPr>
+                <w:lang w:val="en-US"/>
+              </w:rPr>
+              <w:t>8</w:t>
+            </w:r>
           </w:p>
         </w:tc>
         <w:tc>
@@ -1268,15 +1390,16 @@
           </w:tcPr>
           <w:p>
             <w:pPr>
-              <w:rPr>
-                <w:lang w:val="en-US"/>
-              </w:rPr>
-            </w:pPr>
-            <w:r>
-              <w:rPr>
-                <w:lang w:val="en-US"/>
-              </w:rPr>
-              <w:t xml:space="preserve"> </w:t>
+              <w:jc w:val="center"/>
+              <w:rPr>
+                <w:lang w:val="en-US"/>
+              </w:rPr>
+            </w:pPr>
+            <w:r>
+              <w:rPr>
+                <w:lang w:val="en-US"/>
+              </w:rPr>
+              <w:t>12</w:t>
             </w:r>
           </w:p>
         </w:tc>
@@ -1286,10 +1409,17 @@
           </w:tcPr>
           <w:p>
             <w:pPr>
-              <w:rPr>
-                <w:lang w:val="en-US"/>
-              </w:rPr>
-            </w:pPr>
+              <w:jc w:val="center"/>
+              <w:rPr>
+                <w:lang w:val="en-US"/>
+              </w:rPr>
+            </w:pPr>
+            <w:r>
+              <w:rPr>
+                <w:lang w:val="en-US"/>
+              </w:rPr>
+              <w:t>8</w:t>
+            </w:r>
           </w:p>
         </w:tc>
       </w:tr>
@@ -1322,15 +1452,16 @@
           </w:tcPr>
           <w:p>
             <w:pPr>
-              <w:rPr>
-                <w:lang w:val="en-US"/>
-              </w:rPr>
-            </w:pPr>
-            <w:r>
-              <w:rPr>
-                <w:lang w:val="en-US"/>
-              </w:rPr>
-              <w:t xml:space="preserve"> </w:t>
+              <w:jc w:val="center"/>
+              <w:rPr>
+                <w:lang w:val="en-US"/>
+              </w:rPr>
+            </w:pPr>
+            <w:r>
+              <w:rPr>
+                <w:lang w:val="en-US"/>
+              </w:rPr>
+              <w:t>15</w:t>
             </w:r>
           </w:p>
         </w:tc>
@@ -1340,10 +1471,17 @@
           </w:tcPr>
           <w:p>
             <w:pPr>
-              <w:rPr>
-                <w:lang w:val="en-US"/>
-              </w:rPr>
-            </w:pPr>
+              <w:jc w:val="center"/>
+              <w:rPr>
+                <w:lang w:val="en-US"/>
+              </w:rPr>
+            </w:pPr>
+            <w:r>
+              <w:rPr>
+                <w:lang w:val="en-US"/>
+              </w:rPr>
+              <w:t>9</w:t>
+            </w:r>
           </w:p>
         </w:tc>
         <w:tc>
@@ -1352,10 +1490,17 @@
           </w:tcPr>
           <w:p>
             <w:pPr>
-              <w:rPr>
-                <w:lang w:val="en-US"/>
-              </w:rPr>
-            </w:pPr>
+              <w:jc w:val="center"/>
+              <w:rPr>
+                <w:lang w:val="en-US"/>
+              </w:rPr>
+            </w:pPr>
+            <w:r>
+              <w:rPr>
+                <w:lang w:val="en-US"/>
+              </w:rPr>
+              <w:t>13</w:t>
+            </w:r>
           </w:p>
         </w:tc>
         <w:tc>
@@ -1364,10 +1509,17 @@
           </w:tcPr>
           <w:p>
             <w:pPr>
-              <w:rPr>
-                <w:lang w:val="en-US"/>
-              </w:rPr>
-            </w:pPr>
+              <w:jc w:val="center"/>
+              <w:rPr>
+                <w:lang w:val="en-US"/>
+              </w:rPr>
+            </w:pPr>
+            <w:r>
+              <w:rPr>
+                <w:lang w:val="en-US"/>
+              </w:rPr>
+              <w:t>8</w:t>
+            </w:r>
           </w:p>
         </w:tc>
         <w:tc>
@@ -1376,10 +1528,17 @@
           </w:tcPr>
           <w:p>
             <w:pPr>
-              <w:rPr>
-                <w:lang w:val="en-US"/>
-              </w:rPr>
-            </w:pPr>
+              <w:jc w:val="center"/>
+              <w:rPr>
+                <w:lang w:val="en-US"/>
+              </w:rPr>
+            </w:pPr>
+            <w:r>
+              <w:rPr>
+                <w:lang w:val="en-US"/>
+              </w:rPr>
+              <w:t>14</w:t>
+            </w:r>
           </w:p>
         </w:tc>
         <w:tc>
@@ -1389,10 +1548,17 @@
           </w:tcPr>
           <w:p>
             <w:pPr>
-              <w:rPr>
-                <w:lang w:val="en-US"/>
-              </w:rPr>
-            </w:pPr>
+              <w:jc w:val="center"/>
+              <w:rPr>
+                <w:lang w:val="en-US"/>
+              </w:rPr>
+            </w:pPr>
+            <w:r>
+              <w:rPr>
+                <w:lang w:val="en-US"/>
+              </w:rPr>
+              <w:t>9</w:t>
+            </w:r>
           </w:p>
         </w:tc>
         <w:tc>
@@ -1401,10 +1567,17 @@
           </w:tcPr>
           <w:p>
             <w:pPr>
-              <w:rPr>
-                <w:lang w:val="en-US"/>
-              </w:rPr>
-            </w:pPr>
+              <w:jc w:val="center"/>
+              <w:rPr>
+                <w:lang w:val="en-US"/>
+              </w:rPr>
+            </w:pPr>
+            <w:r>
+              <w:rPr>
+                <w:lang w:val="en-US"/>
+              </w:rPr>
+              <w:t>14</w:t>
+            </w:r>
           </w:p>
         </w:tc>
         <w:tc>
@@ -1413,10 +1586,17 @@
           </w:tcPr>
           <w:p>
             <w:pPr>
-              <w:rPr>
-                <w:lang w:val="en-US"/>
-              </w:rPr>
-            </w:pPr>
+              <w:jc w:val="center"/>
+              <w:rPr>
+                <w:lang w:val="en-US"/>
+              </w:rPr>
+            </w:pPr>
+            <w:r>
+              <w:rPr>
+                <w:lang w:val="en-US"/>
+              </w:rPr>
+              <w:t>8.67</w:t>
+            </w:r>
           </w:p>
         </w:tc>
       </w:tr>
@@ -1743,7 +1923,7 @@
     </w:p>
     <w:tbl>
       <w:tblPr>
-        <w:tblStyle w:val="TableGrid"/>
+        <w:tblStyle w:val="Grigliatabella"/>
         <w:tblW w:w="9776" w:type="dxa"/>
         <w:tblLayout w:type="fixed"/>
         <w:tblLook w:val="04A0" w:firstRow="1" w:lastRow="0" w:firstColumn="1" w:lastColumn="0" w:noHBand="0" w:noVBand="1"/>
@@ -2259,8 +2439,11 @@
             <w:tcW w:w="1167" w:type="dxa"/>
           </w:tcPr>
           <w:p>
-            <w:r>
-              <w:t xml:space="preserve"> </w:t>
+            <w:pPr>
+              <w:jc w:val="center"/>
+            </w:pPr>
+            <w:r>
+              <w:t>13</w:t>
             </w:r>
           </w:p>
         </w:tc>
@@ -2268,39 +2451,77 @@
           <w:tcPr>
             <w:tcW w:w="1162" w:type="dxa"/>
           </w:tcPr>
-          <w:p/>
+          <w:p>
+            <w:pPr>
+              <w:jc w:val="center"/>
+            </w:pPr>
+            <w:r>
+              <w:t>10</w:t>
+            </w:r>
+          </w:p>
         </w:tc>
         <w:tc>
           <w:tcPr>
             <w:tcW w:w="1120" w:type="dxa"/>
           </w:tcPr>
-          <w:p/>
+          <w:p>
+            <w:pPr>
+              <w:jc w:val="center"/>
+            </w:pPr>
+            <w:r>
+              <w:t>14</w:t>
+            </w:r>
+          </w:p>
         </w:tc>
         <w:tc>
           <w:tcPr>
             <w:tcW w:w="1148" w:type="dxa"/>
           </w:tcPr>
-          <w:p/>
+          <w:p>
+            <w:pPr>
+              <w:jc w:val="center"/>
+            </w:pPr>
+            <w:r>
+              <w:t>10</w:t>
+            </w:r>
+          </w:p>
         </w:tc>
         <w:tc>
           <w:tcPr>
             <w:tcW w:w="1133" w:type="dxa"/>
           </w:tcPr>
-          <w:p/>
+          <w:p>
+            <w:pPr>
+              <w:jc w:val="center"/>
+            </w:pPr>
+            <w:r>
+              <w:t>14</w:t>
+            </w:r>
+          </w:p>
         </w:tc>
         <w:tc>
           <w:tcPr>
             <w:tcW w:w="1120" w:type="dxa"/>
           </w:tcPr>
-          <w:p/>
+          <w:p>
+            <w:pPr>
+              <w:jc w:val="center"/>
+            </w:pPr>
+            <w:r>
+              <w:t>10</w:t>
+            </w:r>
+          </w:p>
         </w:tc>
         <w:tc>
           <w:tcPr>
             <w:tcW w:w="1092" w:type="dxa"/>
           </w:tcPr>
           <w:p>
-            <w:r>
-              <w:t xml:space="preserve"> </w:t>
+            <w:pPr>
+              <w:jc w:val="center"/>
+            </w:pPr>
+            <w:r>
+              <w:t>13.67</w:t>
             </w:r>
           </w:p>
         </w:tc>
@@ -2309,8 +2530,11 @@
             <w:tcW w:w="1130" w:type="dxa"/>
           </w:tcPr>
           <w:p>
-            <w:r>
-              <w:t xml:space="preserve"> </w:t>
+            <w:pPr>
+              <w:jc w:val="center"/>
+            </w:pPr>
+            <w:r>
+              <w:t>10</w:t>
             </w:r>
           </w:p>
         </w:tc>
@@ -2337,8 +2561,11 @@
             <w:tcW w:w="1167" w:type="dxa"/>
           </w:tcPr>
           <w:p>
-            <w:r>
-              <w:t xml:space="preserve"> </w:t>
+            <w:pPr>
+              <w:jc w:val="center"/>
+            </w:pPr>
+            <w:r>
+              <w:t>13</w:t>
             </w:r>
           </w:p>
         </w:tc>
@@ -2346,39 +2573,77 @@
           <w:tcPr>
             <w:tcW w:w="1162" w:type="dxa"/>
           </w:tcPr>
-          <w:p/>
+          <w:p>
+            <w:pPr>
+              <w:jc w:val="center"/>
+            </w:pPr>
+            <w:r>
+              <w:t>10</w:t>
+            </w:r>
+          </w:p>
         </w:tc>
         <w:tc>
           <w:tcPr>
             <w:tcW w:w="1120" w:type="dxa"/>
           </w:tcPr>
-          <w:p/>
+          <w:p>
+            <w:pPr>
+              <w:jc w:val="center"/>
+            </w:pPr>
+            <w:r>
+              <w:t>14</w:t>
+            </w:r>
+          </w:p>
         </w:tc>
         <w:tc>
           <w:tcPr>
             <w:tcW w:w="1148" w:type="dxa"/>
           </w:tcPr>
-          <w:p/>
+          <w:p>
+            <w:pPr>
+              <w:jc w:val="center"/>
+            </w:pPr>
+            <w:r>
+              <w:t>10</w:t>
+            </w:r>
+          </w:p>
         </w:tc>
         <w:tc>
           <w:tcPr>
             <w:tcW w:w="1133" w:type="dxa"/>
           </w:tcPr>
-          <w:p/>
+          <w:p>
+            <w:pPr>
+              <w:jc w:val="center"/>
+            </w:pPr>
+            <w:r>
+              <w:t>13</w:t>
+            </w:r>
+          </w:p>
         </w:tc>
         <w:tc>
           <w:tcPr>
             <w:tcW w:w="1120" w:type="dxa"/>
           </w:tcPr>
-          <w:p/>
+          <w:p>
+            <w:pPr>
+              <w:jc w:val="center"/>
+            </w:pPr>
+            <w:r>
+              <w:t>10</w:t>
+            </w:r>
+          </w:p>
         </w:tc>
         <w:tc>
           <w:tcPr>
             <w:tcW w:w="1092" w:type="dxa"/>
           </w:tcPr>
           <w:p>
-            <w:r>
-              <w:t xml:space="preserve"> </w:t>
+            <w:pPr>
+              <w:jc w:val="center"/>
+            </w:pPr>
+            <w:r>
+              <w:t>13.33</w:t>
             </w:r>
           </w:p>
         </w:tc>
@@ -2387,8 +2652,11 @@
             <w:tcW w:w="1130" w:type="dxa"/>
           </w:tcPr>
           <w:p>
-            <w:r>
-              <w:t xml:space="preserve"> </w:t>
+            <w:pPr>
+              <w:jc w:val="center"/>
+            </w:pPr>
+            <w:r>
+              <w:t>10</w:t>
             </w:r>
           </w:p>
         </w:tc>
@@ -2415,8 +2683,11 @@
             <w:tcW w:w="1167" w:type="dxa"/>
           </w:tcPr>
           <w:p>
-            <w:r>
-              <w:t xml:space="preserve"> </w:t>
+            <w:pPr>
+              <w:jc w:val="center"/>
+            </w:pPr>
+            <w:r>
+              <w:t>14</w:t>
             </w:r>
           </w:p>
         </w:tc>
@@ -2424,39 +2695,77 @@
           <w:tcPr>
             <w:tcW w:w="1162" w:type="dxa"/>
           </w:tcPr>
-          <w:p/>
+          <w:p>
+            <w:pPr>
+              <w:jc w:val="center"/>
+            </w:pPr>
+            <w:r>
+              <w:t>10</w:t>
+            </w:r>
+          </w:p>
         </w:tc>
         <w:tc>
           <w:tcPr>
             <w:tcW w:w="1120" w:type="dxa"/>
           </w:tcPr>
-          <w:p/>
+          <w:p>
+            <w:pPr>
+              <w:jc w:val="center"/>
+            </w:pPr>
+            <w:r>
+              <w:t>12</w:t>
+            </w:r>
+          </w:p>
         </w:tc>
         <w:tc>
           <w:tcPr>
             <w:tcW w:w="1148" w:type="dxa"/>
           </w:tcPr>
-          <w:p/>
+          <w:p>
+            <w:pPr>
+              <w:jc w:val="center"/>
+            </w:pPr>
+            <w:r>
+              <w:t>10</w:t>
+            </w:r>
+          </w:p>
         </w:tc>
         <w:tc>
           <w:tcPr>
             <w:tcW w:w="1133" w:type="dxa"/>
           </w:tcPr>
-          <w:p/>
+          <w:p>
+            <w:pPr>
+              <w:jc w:val="center"/>
+            </w:pPr>
+            <w:r>
+              <w:t>12</w:t>
+            </w:r>
+          </w:p>
         </w:tc>
         <w:tc>
           <w:tcPr>
             <w:tcW w:w="1120" w:type="dxa"/>
           </w:tcPr>
-          <w:p/>
+          <w:p>
+            <w:pPr>
+              <w:jc w:val="center"/>
+            </w:pPr>
+            <w:r>
+              <w:t>10</w:t>
+            </w:r>
+          </w:p>
         </w:tc>
         <w:tc>
           <w:tcPr>
             <w:tcW w:w="1092" w:type="dxa"/>
           </w:tcPr>
           <w:p>
-            <w:r>
-              <w:t xml:space="preserve"> </w:t>
+            <w:pPr>
+              <w:jc w:val="center"/>
+            </w:pPr>
+            <w:r>
+              <w:t>12.67</w:t>
             </w:r>
           </w:p>
         </w:tc>
@@ -2464,7 +2773,14 @@
           <w:tcPr>
             <w:tcW w:w="1130" w:type="dxa"/>
           </w:tcPr>
-          <w:p/>
+          <w:p>
+            <w:pPr>
+              <w:jc w:val="center"/>
+            </w:pPr>
+            <w:r>
+              <w:t>10</w:t>
+            </w:r>
+          </w:p>
         </w:tc>
       </w:tr>
       <w:tr>
@@ -2489,8 +2805,11 @@
             <w:tcW w:w="1167" w:type="dxa"/>
           </w:tcPr>
           <w:p>
-            <w:r>
-              <w:t xml:space="preserve"> </w:t>
+            <w:pPr>
+              <w:jc w:val="center"/>
+            </w:pPr>
+            <w:r>
+              <w:t>10</w:t>
             </w:r>
           </w:p>
         </w:tc>
@@ -2498,43 +2817,92 @@
           <w:tcPr>
             <w:tcW w:w="1162" w:type="dxa"/>
           </w:tcPr>
-          <w:p/>
+          <w:p>
+            <w:pPr>
+              <w:jc w:val="center"/>
+            </w:pPr>
+            <w:r>
+              <w:t>10</w:t>
+            </w:r>
+          </w:p>
         </w:tc>
         <w:tc>
           <w:tcPr>
             <w:tcW w:w="1120" w:type="dxa"/>
           </w:tcPr>
-          <w:p/>
+          <w:p>
+            <w:pPr>
+              <w:jc w:val="center"/>
+            </w:pPr>
+            <w:r>
+              <w:t>10</w:t>
+            </w:r>
+          </w:p>
         </w:tc>
         <w:tc>
           <w:tcPr>
             <w:tcW w:w="1148" w:type="dxa"/>
           </w:tcPr>
-          <w:p/>
+          <w:p>
+            <w:pPr>
+              <w:jc w:val="center"/>
+            </w:pPr>
+            <w:r>
+              <w:t>10</w:t>
+            </w:r>
+          </w:p>
         </w:tc>
         <w:tc>
           <w:tcPr>
             <w:tcW w:w="1133" w:type="dxa"/>
           </w:tcPr>
-          <w:p/>
+          <w:p>
+            <w:pPr>
+              <w:jc w:val="center"/>
+            </w:pPr>
+            <w:r>
+              <w:t>10</w:t>
+            </w:r>
+          </w:p>
         </w:tc>
         <w:tc>
           <w:tcPr>
             <w:tcW w:w="1120" w:type="dxa"/>
           </w:tcPr>
-          <w:p/>
+          <w:p>
+            <w:pPr>
+              <w:jc w:val="center"/>
+            </w:pPr>
+            <w:r>
+              <w:t>10</w:t>
+            </w:r>
+          </w:p>
         </w:tc>
         <w:tc>
           <w:tcPr>
             <w:tcW w:w="1092" w:type="dxa"/>
           </w:tcPr>
-          <w:p/>
+          <w:p>
+            <w:pPr>
+              <w:jc w:val="center"/>
+            </w:pPr>
+            <w:r>
+              <w:t>10</w:t>
+            </w:r>
+          </w:p>
         </w:tc>
         <w:tc>
           <w:tcPr>
             <w:tcW w:w="1130" w:type="dxa"/>
           </w:tcPr>
-          <w:p/>
+          <w:p>
+            <w:pPr>
+              <w:jc w:val="center"/>
+            </w:pPr>
+            <w:r>
+              <w:t>10</w:t>
+            </w:r>
+          </w:p>
         </w:tc>
       </w:tr>
     </w:tbl>
@@ -2556,7 +2924,7 @@
 </file>
 
 <file path=word/numbering.xml><?xml version="1.0" encoding="utf-8"?>
-<w:numbering xmlns:wpc="http://schemas.microsoft.com/office/word/2010/wordprocessingCanvas" xmlns:cx="http://schemas.microsoft.com/office/drawing/2014/chartex" xmlns:cx1="http://schemas.microsoft.com/office/drawing/2015/9/8/chartex" xmlns:cx2="http://schemas.microsoft.com/office/drawing/2015/10/21/chartex" xmlns:cx3="http://schemas.microsoft.com/office/drawing/2016/5/9/chartex" xmlns:cx4="http://schemas.microsoft.com/office/drawing/2016/5/10/chartex" xmlns:cx5="http://schemas.microsoft.com/office/drawing/2016/5/11/chartex" xmlns:cx6="http://schemas.microsoft.com/office/drawing/2016/5/12/chartex" xmlns:cx7="http://schemas.microsoft.com/office/drawing/2016/5/13/chartex" xmlns:cx8="http://schemas.microsoft.com/office/drawing/2016/5/14/chartex" xmlns:mc="http://schemas.openxmlformats.org/markup-compatibility/2006" xmlns:aink="http://schemas.microsoft.com/office/drawing/2016/ink" xmlns:am3d="http://schemas.microsoft.com/office/drawing/2017/model3d" xmlns:o="urn:schemas-microsoft-com:office:office" xmlns:oel="http://schemas.microsoft.com/office/2019/extlst" xmlns:r="http://schemas.openxmlformats.org/officeDocument/2006/relationships" xmlns:m="http://schemas.openxmlformats.org/officeDocument/2006/math" xmlns:v="urn:schemas-microsoft-com:vml" xmlns:wp14="http://schemas.microsoft.com/office/word/2010/wordprocessingDrawing" xmlns:wp="http://schemas.openxmlformats.org/drawingml/2006/wordprocessingDrawing" xmlns:w10="urn:schemas-microsoft-com:office:word" xmlns:w="http://schemas.openxmlformats.org/wordprocessingml/2006/main" xmlns:w14="http://schemas.microsoft.com/office/word/2010/wordml" xmlns:w15="http://schemas.microsoft.com/office/word/2012/wordml" xmlns:w16cex="http://schemas.microsoft.com/office/word/2018/wordml/cex" xmlns:w16cid="http://schemas.microsoft.com/office/word/2016/wordml/cid" xmlns:w16="http://schemas.microsoft.com/office/word/2018/wordml" xmlns:w16sdtdh="http://schemas.microsoft.com/office/word/2020/wordml/sdtdatahash" xmlns:w16se="http://schemas.microsoft.com/office/word/2015/wordml/symex" xmlns:wpg="http://schemas.microsoft.com/office/word/2010/wordprocessingGroup" xmlns:wpi="http://schemas.microsoft.com/office/word/2010/wordprocessingInk" xmlns:wne="http://schemas.microsoft.com/office/word/2006/wordml" xmlns:wps="http://schemas.microsoft.com/office/word/2010/wordprocessingShape" mc:Ignorable="w14 w15 w16se w16cid w16 w16cex w16sdtdh wp14">
+<w:numbering xmlns:wpc="http://schemas.microsoft.com/office/word/2010/wordprocessingCanvas" xmlns:cx="http://schemas.microsoft.com/office/drawing/2014/chartex" xmlns:cx1="http://schemas.microsoft.com/office/drawing/2015/9/8/chartex" xmlns:cx2="http://schemas.microsoft.com/office/drawing/2015/10/21/chartex" xmlns:cx3="http://schemas.microsoft.com/office/drawing/2016/5/9/chartex" xmlns:cx4="http://schemas.microsoft.com/office/drawing/2016/5/10/chartex" xmlns:cx5="http://schemas.microsoft.com/office/drawing/2016/5/11/chartex" xmlns:cx6="http://schemas.microsoft.com/office/drawing/2016/5/12/chartex" xmlns:cx7="http://schemas.microsoft.com/office/drawing/2016/5/13/chartex" xmlns:cx8="http://schemas.microsoft.com/office/drawing/2016/5/14/chartex" xmlns:mc="http://schemas.openxmlformats.org/markup-compatibility/2006" xmlns:aink="http://schemas.microsoft.com/office/drawing/2016/ink" xmlns:am3d="http://schemas.microsoft.com/office/drawing/2017/model3d" xmlns:o="urn:schemas-microsoft-com:office:office" xmlns:oel="http://schemas.microsoft.com/office/2019/extlst" xmlns:r="http://schemas.openxmlformats.org/officeDocument/2006/relationships" xmlns:m="http://schemas.openxmlformats.org/officeDocument/2006/math" xmlns:v="urn:schemas-microsoft-com:vml" xmlns:wp14="http://schemas.microsoft.com/office/word/2010/wordprocessingDrawing" xmlns:wp="http://schemas.openxmlformats.org/drawingml/2006/wordprocessingDrawing" xmlns:w10="urn:schemas-microsoft-com:office:word" xmlns:w="http://schemas.openxmlformats.org/wordprocessingml/2006/main" xmlns:w14="http://schemas.microsoft.com/office/word/2010/wordml" xmlns:w15="http://schemas.microsoft.com/office/word/2012/wordml" xmlns:w16cex="http://schemas.microsoft.com/office/word/2018/wordml/cex" xmlns:w16cid="http://schemas.microsoft.com/office/word/2016/wordml/cid" xmlns:w16="http://schemas.microsoft.com/office/word/2018/wordml" xmlns:w16du="http://schemas.microsoft.com/office/word/2023/wordml/word16du" xmlns:w16sdtdh="http://schemas.microsoft.com/office/word/2020/wordml/sdtdatahash" xmlns:w16se="http://schemas.microsoft.com/office/word/2015/wordml/symex" xmlns:wpg="http://schemas.microsoft.com/office/word/2010/wordprocessingGroup" xmlns:wpi="http://schemas.microsoft.com/office/word/2010/wordprocessingInk" xmlns:wne="http://schemas.microsoft.com/office/word/2006/wordml" xmlns:wps="http://schemas.microsoft.com/office/word/2010/wordprocessingShape" mc:Ignorable="w14 w15 w16se w16cid w16 w16cex w16sdtdh w16du wp14">
   <w:abstractNum w:abstractNumId="0" w15:restartNumberingAfterBreak="0">
     <w:nsid w:val="01677D55"/>
     <w:multiLevelType w:val="hybridMultilevel"/>
@@ -2793,7 +3161,7 @@
 </file>
 
 <file path=word/styles.xml><?xml version="1.0" encoding="utf-8"?>
-<w:styles xmlns:mc="http://schemas.openxmlformats.org/markup-compatibility/2006" xmlns:r="http://schemas.openxmlformats.org/officeDocument/2006/relationships" xmlns:w="http://schemas.openxmlformats.org/wordprocessingml/2006/main" xmlns:w14="http://schemas.microsoft.com/office/word/2010/wordml" xmlns:w15="http://schemas.microsoft.com/office/word/2012/wordml" xmlns:w16cex="http://schemas.microsoft.com/office/word/2018/wordml/cex" xmlns:w16cid="http://schemas.microsoft.com/office/word/2016/wordml/cid" xmlns:w16="http://schemas.microsoft.com/office/word/2018/wordml" xmlns:w16sdtdh="http://schemas.microsoft.com/office/word/2020/wordml/sdtdatahash" xmlns:w16se="http://schemas.microsoft.com/office/word/2015/wordml/symex" mc:Ignorable="w14 w15 w16se w16cid w16 w16cex w16sdtdh">
+<w:styles xmlns:mc="http://schemas.openxmlformats.org/markup-compatibility/2006" xmlns:r="http://schemas.openxmlformats.org/officeDocument/2006/relationships" xmlns:w="http://schemas.openxmlformats.org/wordprocessingml/2006/main" xmlns:w14="http://schemas.microsoft.com/office/word/2010/wordml" xmlns:w15="http://schemas.microsoft.com/office/word/2012/wordml" xmlns:w16cex="http://schemas.microsoft.com/office/word/2018/wordml/cex" xmlns:w16cid="http://schemas.microsoft.com/office/word/2016/wordml/cid" xmlns:w16="http://schemas.microsoft.com/office/word/2018/wordml" xmlns:w16du="http://schemas.microsoft.com/office/word/2023/wordml/word16du" xmlns:w16sdtdh="http://schemas.microsoft.com/office/word/2020/wordml/sdtdatahash" xmlns:w16se="http://schemas.microsoft.com/office/word/2015/wordml/symex" mc:Ignorable="w14 w15 w16se w16cid w16 w16cex w16sdtdh w16du">
   <w:docDefaults>
     <w:rPrDefault>
       <w:rPr>
@@ -3187,17 +3555,17 @@
     <w:lsdException w:name="Unresolved Mention" w:semiHidden="1" w:unhideWhenUsed="1"/>
     <w:lsdException w:name="Smart Link" w:semiHidden="1" w:unhideWhenUsed="1"/>
   </w:latentStyles>
-  <w:style w:type="paragraph" w:default="1" w:styleId="Normal">
+  <w:style w:type="paragraph" w:default="1" w:styleId="Normale">
     <w:name w:val="Normal"/>
     <w:qFormat/>
   </w:style>
-  <w:style w:type="character" w:default="1" w:styleId="DefaultParagraphFont">
+  <w:style w:type="character" w:default="1" w:styleId="Carpredefinitoparagrafo">
     <w:name w:val="Default Paragraph Font"/>
     <w:uiPriority w:val="1"/>
     <w:semiHidden/>
     <w:unhideWhenUsed/>
   </w:style>
-  <w:style w:type="table" w:default="1" w:styleId="TableNormal">
+  <w:style w:type="table" w:default="1" w:styleId="Tabellanormale">
     <w:name w:val="Normal Table"/>
     <w:uiPriority w:val="99"/>
     <w:semiHidden/>
@@ -3212,15 +3580,15 @@
       </w:tblCellMar>
     </w:tblPr>
   </w:style>
-  <w:style w:type="numbering" w:default="1" w:styleId="NoList">
+  <w:style w:type="numbering" w:default="1" w:styleId="Nessunelenco">
     <w:name w:val="No List"/>
     <w:uiPriority w:val="99"/>
     <w:semiHidden/>
     <w:unhideWhenUsed/>
   </w:style>
-  <w:style w:type="table" w:styleId="TableGrid">
+  <w:style w:type="table" w:styleId="Grigliatabella">
     <w:name w:val="Table Grid"/>
-    <w:basedOn w:val="TableNormal"/>
+    <w:basedOn w:val="Tabellanormale"/>
     <w:uiPriority w:val="39"/>
     <w:rsid w:val="006B790B"/>
     <w:pPr>
@@ -3237,9 +3605,9 @@
       </w:tblBorders>
     </w:tblPr>
   </w:style>
-  <w:style w:type="paragraph" w:styleId="ListParagraph">
+  <w:style w:type="paragraph" w:styleId="Paragrafoelenco">
     <w:name w:val="List Paragraph"/>
-    <w:basedOn w:val="Normal"/>
+    <w:basedOn w:val="Normale"/>
     <w:uiPriority w:val="34"/>
     <w:qFormat/>
     <w:rsid w:val="002A5CAC"/>
@@ -3248,10 +3616,10 @@
       <w:contextualSpacing/>
     </w:pPr>
   </w:style>
-  <w:style w:type="paragraph" w:styleId="BalloonText">
+  <w:style w:type="paragraph" w:styleId="Testofumetto">
     <w:name w:val="Balloon Text"/>
-    <w:basedOn w:val="Normal"/>
-    <w:link w:val="BalloonTextChar"/>
+    <w:basedOn w:val="Normale"/>
+    <w:link w:val="TestofumettoCarattere"/>
     <w:uiPriority w:val="99"/>
     <w:semiHidden/>
     <w:unhideWhenUsed/>
@@ -3265,10 +3633,10 @@
       <w:szCs w:val="18"/>
     </w:rPr>
   </w:style>
-  <w:style w:type="character" w:customStyle="1" w:styleId="BalloonTextChar">
-    <w:name w:val="Balloon Text Char"/>
-    <w:basedOn w:val="DefaultParagraphFont"/>
-    <w:link w:val="BalloonText"/>
+  <w:style w:type="character" w:customStyle="1" w:styleId="TestofumettoCarattere">
+    <w:name w:val="Testo fumetto Carattere"/>
+    <w:basedOn w:val="Carpredefinitoparagrafo"/>
+    <w:link w:val="Testofumetto"/>
     <w:uiPriority w:val="99"/>
     <w:semiHidden/>
     <w:rsid w:val="00E94568"/>
@@ -3278,9 +3646,9 @@
       <w:szCs w:val="18"/>
     </w:rPr>
   </w:style>
-  <w:style w:type="character" w:styleId="PlaceholderText">
+  <w:style w:type="character" w:styleId="Testosegnaposto">
     <w:name w:val="Placeholder Text"/>
-    <w:basedOn w:val="DefaultParagraphFont"/>
+    <w:basedOn w:val="Carpredefinitoparagrafo"/>
     <w:uiPriority w:val="99"/>
     <w:semiHidden/>
     <w:rsid w:val="005770B1"/>

</xml_diff>